<commit_message>
test state for /mugshot command
</commit_message>
<xml_diff>
--- a/commands.docx
+++ b/commands.docx
@@ -407,6 +407,84 @@
           </w:p>
         </w:tc>
       </w:tr>
+      <w:tr>
+        <w:tc>
+          <w:tcPr>
+            <w:tcW w:w="1441" w:type="dxa"/>
+          </w:tcPr>
+          <w:p>
+            <w:r>
+              <w:t>/</w:t>
+            </w:r>
+            <w:proofErr w:type="gramStart"/>
+            <w:r>
+              <w:t>outfit</w:t>
+            </w:r>
+            <w:proofErr w:type="gramEnd"/>
+          </w:p>
+        </w:tc>
+        <w:tc>
+          <w:tcPr>
+            <w:tcW w:w="3941" w:type="dxa"/>
+          </w:tcPr>
+          <w:p>
+            <w:r>
+              <w:t>(Player id)</w:t>
+            </w:r>
+          </w:p>
+        </w:tc>
+        <w:tc>
+          <w:tcPr>
+            <w:tcW w:w="3968" w:type="dxa"/>
+          </w:tcPr>
+          <w:p>
+            <w:r>
+              <w:t xml:space="preserve">Gives the </w:t>
+            </w:r>
+            <w:proofErr w:type="gramStart"/>
+            <w:r>
+              <w:t>model</w:t>
+            </w:r>
+            <w:proofErr w:type="gramEnd"/>
+            <w:r>
+              <w:t xml:space="preserve"> name of player with (player id)</w:t>
+            </w:r>
+          </w:p>
+        </w:tc>
+      </w:tr>
+      <w:tr>
+        <w:tc>
+          <w:tcPr>
+            <w:tcW w:w="1441" w:type="dxa"/>
+          </w:tcPr>
+          <w:p>
+            <w:r>
+              <w:t>/</w:t>
+            </w:r>
+            <w:proofErr w:type="gramStart"/>
+            <w:r>
+              <w:t>players</w:t>
+            </w:r>
+            <w:proofErr w:type="gramEnd"/>
+          </w:p>
+        </w:tc>
+        <w:tc>
+          <w:tcPr>
+            <w:tcW w:w="3941" w:type="dxa"/>
+          </w:tcPr>
+          <w:p/>
+        </w:tc>
+        <w:tc>
+          <w:tcPr>
+            <w:tcW w:w="3968" w:type="dxa"/>
+          </w:tcPr>
+          <w:p>
+            <w:r>
+              <w:t>Shows all players in the session, their id, their outfit, their ping.</w:t>
+            </w:r>
+          </w:p>
+        </w:tc>
+      </w:tr>
     </w:tbl>
     <w:p/>
     <w:tbl>
@@ -1059,6 +1137,7 @@
           </w:tcPr>
           <w:p>
             <w:r>
+              <w:lastRenderedPageBreak/>
               <w:t>/</w:t>
             </w:r>
             <w:proofErr w:type="spellStart"/>

</xml_diff>

<commit_message>
Updated ToDoList to include current status of stream loots effects. Updated health giving to take runner/hunter into account. And to keep the same health as before a model change while changing model. Also pressing M now gives the mugshot while the button is held. Or a max of 15 seconds.
</commit_message>
<xml_diff>
--- a/commands.docx
+++ b/commands.docx
@@ -20,36 +20,111 @@
           </w:tcPr>
           <w:p>
             <w:r>
+              <w:t>/model</w:t>
+            </w:r>
+          </w:p>
+        </w:tc>
+        <w:tc>
+          <w:tcPr>
+            <w:tcW w:w="3941" w:type="dxa"/>
+          </w:tcPr>
+          <w:p>
+            <w:proofErr w:type="spellStart"/>
+            <w:r>
+              <w:t>Modelname</w:t>
+            </w:r>
+            <w:proofErr w:type="spellEnd"/>
+            <w:r>
               <w:t>/</w:t>
             </w:r>
-            <w:proofErr w:type="gramStart"/>
-            <w:r>
-              <w:t>model</w:t>
-            </w:r>
-            <w:proofErr w:type="gramEnd"/>
+            <w:proofErr w:type="spellStart"/>
+            <w:r>
+              <w:t>ems</w:t>
+            </w:r>
+            <w:proofErr w:type="spellEnd"/>
+            <w:r>
+              <w:t>/story/special</w:t>
+            </w:r>
+          </w:p>
+        </w:tc>
+        <w:tc>
+          <w:tcPr>
+            <w:tcW w:w="3968" w:type="dxa"/>
+          </w:tcPr>
+          <w:p>
+            <w:r>
+              <w:t>Changes your character model</w:t>
+            </w:r>
+          </w:p>
+        </w:tc>
+      </w:tr>
+      <w:tr>
+        <w:tc>
+          <w:tcPr>
+            <w:tcW w:w="1441" w:type="dxa"/>
+          </w:tcPr>
+          <w:p>
+            <w:r>
+              <w:t>/</w:t>
+            </w:r>
+            <w:proofErr w:type="spellStart"/>
+            <w:r>
+              <w:t>pri</w:t>
+            </w:r>
+            <w:proofErr w:type="spellEnd"/>
           </w:p>
         </w:tc>
         <w:tc>
           <w:tcPr>
             <w:tcW w:w="3941" w:type="dxa"/>
           </w:tcPr>
-          <w:p>
-            <w:proofErr w:type="spellStart"/>
-            <w:r>
-              <w:t>Modelname</w:t>
-            </w:r>
-            <w:proofErr w:type="spellEnd"/>
+          <w:p/>
+        </w:tc>
+        <w:tc>
+          <w:tcPr>
+            <w:tcW w:w="3968" w:type="dxa"/>
+          </w:tcPr>
+          <w:p>
+            <w:r>
+              <w:t xml:space="preserve">Spawns a </w:t>
+            </w:r>
+            <w:proofErr w:type="spellStart"/>
+            <w:r>
+              <w:t>prius</w:t>
+            </w:r>
+            <w:proofErr w:type="spellEnd"/>
+            <w:r>
+              <w:t xml:space="preserve"> and will notify you when it blows up</w:t>
+            </w:r>
+          </w:p>
+        </w:tc>
+      </w:tr>
+      <w:tr>
+        <w:tc>
+          <w:tcPr>
+            <w:tcW w:w="1441" w:type="dxa"/>
+          </w:tcPr>
+          <w:p>
             <w:r>
               <w:t>/</w:t>
             </w:r>
             <w:proofErr w:type="spellStart"/>
             <w:r>
-              <w:t>ems</w:t>
-            </w:r>
-            <w:proofErr w:type="spellEnd"/>
-            <w:r>
-              <w:t>/story/special</w:t>
-            </w:r>
+              <w:t>veh</w:t>
+            </w:r>
+            <w:proofErr w:type="spellEnd"/>
+          </w:p>
+        </w:tc>
+        <w:tc>
+          <w:tcPr>
+            <w:tcW w:w="3941" w:type="dxa"/>
+          </w:tcPr>
+          <w:p>
+            <w:proofErr w:type="spellStart"/>
+            <w:r>
+              <w:t>Vehiclename</w:t>
+            </w:r>
+            <w:proofErr w:type="spellEnd"/>
           </w:p>
         </w:tc>
         <w:tc>
@@ -58,7 +133,10 @@
           </w:tcPr>
           <w:p>
             <w:r>
-              <w:t>Changes your character model</w:t>
+              <w:t xml:space="preserve">Will spawn a </w:t>
+            </w:r>
+            <w:r>
+              <w:t>specified vehicle</w:t>
             </w:r>
           </w:p>
         </w:tc>
@@ -73,19 +151,23 @@
               <w:t>/</w:t>
             </w:r>
             <w:proofErr w:type="spellStart"/>
-            <w:proofErr w:type="gramStart"/>
-            <w:r>
-              <w:t>pri</w:t>
-            </w:r>
-            <w:proofErr w:type="spellEnd"/>
-            <w:proofErr w:type="gramEnd"/>
+            <w:r>
+              <w:t>inveh</w:t>
+            </w:r>
+            <w:proofErr w:type="spellEnd"/>
           </w:p>
         </w:tc>
         <w:tc>
           <w:tcPr>
             <w:tcW w:w="3941" w:type="dxa"/>
           </w:tcPr>
-          <w:p/>
+          <w:p>
+            <w:proofErr w:type="spellStart"/>
+            <w:r>
+              <w:t>Vehiclename</w:t>
+            </w:r>
+            <w:proofErr w:type="spellEnd"/>
+          </w:p>
         </w:tc>
         <w:tc>
           <w:tcPr>
@@ -93,15 +175,7 @@
           </w:tcPr>
           <w:p>
             <w:r>
-              <w:t xml:space="preserve">Spawns a </w:t>
-            </w:r>
-            <w:proofErr w:type="spellStart"/>
-            <w:r>
-              <w:t>prius</w:t>
-            </w:r>
-            <w:proofErr w:type="spellEnd"/>
-            <w:r>
-              <w:t xml:space="preserve"> and will notify you when it blows up</w:t>
+              <w:t>Will spawn you in a vehicle</w:t>
             </w:r>
           </w:p>
         </w:tc>
@@ -116,25 +190,17 @@
               <w:t>/</w:t>
             </w:r>
             <w:proofErr w:type="spellStart"/>
-            <w:proofErr w:type="gramStart"/>
-            <w:r>
-              <w:t>veh</w:t>
-            </w:r>
-            <w:proofErr w:type="spellEnd"/>
-            <w:proofErr w:type="gramEnd"/>
+            <w:r>
+              <w:t>huntweapon</w:t>
+            </w:r>
+            <w:proofErr w:type="spellEnd"/>
           </w:p>
         </w:tc>
         <w:tc>
           <w:tcPr>
             <w:tcW w:w="3941" w:type="dxa"/>
           </w:tcPr>
-          <w:p>
-            <w:proofErr w:type="spellStart"/>
-            <w:r>
-              <w:t>Vehiclename</w:t>
-            </w:r>
-            <w:proofErr w:type="spellEnd"/>
-          </w:p>
+          <w:p/>
         </w:tc>
         <w:tc>
           <w:tcPr>
@@ -142,10 +208,7 @@
           </w:tcPr>
           <w:p>
             <w:r>
-              <w:t xml:space="preserve">Will spawn a </w:t>
-            </w:r>
-            <w:r>
-              <w:t>specified vehicle</w:t>
+              <w:t>Will give you hunt legal weapons</w:t>
             </w:r>
           </w:p>
         </w:tc>
@@ -157,15 +220,41 @@
           </w:tcPr>
           <w:p>
             <w:r>
+              <w:t>/fix</w:t>
+            </w:r>
+          </w:p>
+        </w:tc>
+        <w:tc>
+          <w:tcPr>
+            <w:tcW w:w="3941" w:type="dxa"/>
+          </w:tcPr>
+          <w:p/>
+        </w:tc>
+        <w:tc>
+          <w:tcPr>
+            <w:tcW w:w="3968" w:type="dxa"/>
+          </w:tcPr>
+          <w:p>
+            <w:r>
+              <w:t>Will fix your car</w:t>
+            </w:r>
+          </w:p>
+        </w:tc>
+      </w:tr>
+      <w:tr>
+        <w:tc>
+          <w:tcPr>
+            <w:tcW w:w="1441" w:type="dxa"/>
+          </w:tcPr>
+          <w:p>
+            <w:r>
               <w:t>/</w:t>
             </w:r>
             <w:proofErr w:type="spellStart"/>
-            <w:proofErr w:type="gramStart"/>
-            <w:r>
-              <w:t>inveh</w:t>
-            </w:r>
-            <w:proofErr w:type="spellEnd"/>
-            <w:proofErr w:type="gramEnd"/>
+            <w:r>
+              <w:t>tp</w:t>
+            </w:r>
+            <w:proofErr w:type="spellEnd"/>
           </w:p>
         </w:tc>
         <w:tc>
@@ -173,11 +262,27 @@
             <w:tcW w:w="3941" w:type="dxa"/>
           </w:tcPr>
           <w:p>
-            <w:proofErr w:type="spellStart"/>
-            <w:r>
-              <w:t>Vehiclename</w:t>
-            </w:r>
-            <w:proofErr w:type="spellEnd"/>
+            <w:r>
+              <w:t>Location (</w:t>
+            </w:r>
+            <w:proofErr w:type="spellStart"/>
+            <w:r>
+              <w:t>pier,lsia,eclipse,megamall,casino,paleto</w:t>
+            </w:r>
+            <w:proofErr w:type="spellEnd"/>
+            <w:r>
+              <w:t>)</w:t>
+            </w:r>
+          </w:p>
+          <w:p>
+            <w:r>
+              <w:t xml:space="preserve">Or </w:t>
+            </w:r>
+          </w:p>
+          <w:p>
+            <w:r>
+              <w:t>x y z</w:t>
+            </w:r>
           </w:p>
         </w:tc>
         <w:tc>
@@ -186,9 +291,10 @@
           </w:tcPr>
           <w:p>
             <w:r>
-              <w:t>Will spawn you in a vehicle</w:t>
-            </w:r>
-          </w:p>
+              <w:t>Will teleport you to that location</w:t>
+            </w:r>
+          </w:p>
+          <w:p/>
         </w:tc>
       </w:tr>
       <w:tr>
@@ -201,12 +307,10 @@
               <w:t>/</w:t>
             </w:r>
             <w:proofErr w:type="spellStart"/>
-            <w:proofErr w:type="gramStart"/>
-            <w:r>
-              <w:t>huntweapon</w:t>
-            </w:r>
-            <w:proofErr w:type="spellEnd"/>
-            <w:proofErr w:type="gramEnd"/>
+            <w:r>
+              <w:t>tplocations</w:t>
+            </w:r>
+            <w:proofErr w:type="spellEnd"/>
           </w:p>
         </w:tc>
         <w:tc>
@@ -221,7 +325,15 @@
           </w:tcPr>
           <w:p>
             <w:r>
-              <w:t>Will give you hunt legal weapons</w:t>
+              <w:t xml:space="preserve">Shows all locations to </w:t>
+            </w:r>
+            <w:proofErr w:type="spellStart"/>
+            <w:r>
+              <w:t>tp</w:t>
+            </w:r>
+            <w:proofErr w:type="spellEnd"/>
+            <w:r>
+              <w:t xml:space="preserve"> to.</w:t>
             </w:r>
           </w:p>
         </w:tc>
@@ -233,20 +345,19 @@
           </w:tcPr>
           <w:p>
             <w:r>
-              <w:t>/</w:t>
-            </w:r>
-            <w:proofErr w:type="gramStart"/>
-            <w:r>
-              <w:t>fix</w:t>
-            </w:r>
-            <w:proofErr w:type="gramEnd"/>
+              <w:t>/wanted</w:t>
+            </w:r>
           </w:p>
         </w:tc>
         <w:tc>
           <w:tcPr>
             <w:tcW w:w="3941" w:type="dxa"/>
           </w:tcPr>
-          <w:p/>
+          <w:p>
+            <w:r>
+              <w:t>Off/1/2/3/4/5/on</w:t>
+            </w:r>
+          </w:p>
         </w:tc>
         <w:tc>
           <w:tcPr>
@@ -254,8 +365,13 @@
           </w:tcPr>
           <w:p>
             <w:r>
-              <w:t>Will fix your car</w:t>
-            </w:r>
+              <w:t xml:space="preserve">Controls your wanted </w:t>
+            </w:r>
+            <w:proofErr w:type="spellStart"/>
+            <w:r>
+              <w:t>lvl</w:t>
+            </w:r>
+            <w:proofErr w:type="spellEnd"/>
           </w:p>
         </w:tc>
       </w:tr>
@@ -266,15 +382,8 @@
           </w:tcPr>
           <w:p>
             <w:r>
-              <w:t>/</w:t>
-            </w:r>
-            <w:proofErr w:type="spellStart"/>
-            <w:proofErr w:type="gramStart"/>
-            <w:r>
-              <w:t>tp</w:t>
-            </w:r>
-            <w:proofErr w:type="spellEnd"/>
-            <w:proofErr w:type="gramEnd"/>
+              <w:t>/outfit</w:t>
+            </w:r>
           </w:p>
         </w:tc>
         <w:tc>
@@ -283,30 +392,7 @@
           </w:tcPr>
           <w:p>
             <w:r>
-              <w:t>Location (</w:t>
-            </w:r>
-            <w:proofErr w:type="spellStart"/>
-            <w:proofErr w:type="gramStart"/>
-            <w:r>
-              <w:t>pier,lsia</w:t>
-            </w:r>
-            <w:proofErr w:type="gramEnd"/>
-            <w:r>
-              <w:t>,eclipse,megamall,casino,paleto</w:t>
-            </w:r>
-            <w:proofErr w:type="spellEnd"/>
-            <w:r>
-              <w:t>)</w:t>
-            </w:r>
-          </w:p>
-          <w:p>
-            <w:r>
-              <w:t xml:space="preserve">Or </w:t>
-            </w:r>
-          </w:p>
-          <w:p>
-            <w:r>
-              <w:t>x y z</w:t>
+              <w:t>(Player id)</w:t>
             </w:r>
           </w:p>
         </w:tc>
@@ -316,10 +402,9 @@
           </w:tcPr>
           <w:p>
             <w:r>
-              <w:t>Will teleport you to that location</w:t>
-            </w:r>
-          </w:p>
-          <w:p/>
+              <w:t>Gives the model name of player with (player id)</w:t>
+            </w:r>
+          </w:p>
         </w:tc>
       </w:tr>
       <w:tr>
@@ -329,15 +414,8 @@
           </w:tcPr>
           <w:p>
             <w:r>
-              <w:t>/</w:t>
-            </w:r>
-            <w:proofErr w:type="spellStart"/>
-            <w:proofErr w:type="gramStart"/>
-            <w:r>
-              <w:t>tplocations</w:t>
-            </w:r>
-            <w:proofErr w:type="spellEnd"/>
-            <w:proofErr w:type="gramEnd"/>
+              <w:t>/players</w:t>
+            </w:r>
           </w:p>
         </w:tc>
         <w:tc>
@@ -352,15 +430,7 @@
           </w:tcPr>
           <w:p>
             <w:r>
-              <w:t xml:space="preserve">Shows all locations to </w:t>
-            </w:r>
-            <w:proofErr w:type="spellStart"/>
-            <w:r>
-              <w:t>tp</w:t>
-            </w:r>
-            <w:proofErr w:type="spellEnd"/>
-            <w:r>
-              <w:t xml:space="preserve"> to.</w:t>
+              <w:t>Shows all players in the session, their id, their outfit, their ping.</w:t>
             </w:r>
           </w:p>
         </w:tc>
@@ -372,13 +442,8 @@
           </w:tcPr>
           <w:p>
             <w:r>
-              <w:t>/</w:t>
-            </w:r>
-            <w:proofErr w:type="gramStart"/>
-            <w:r>
-              <w:t>wanted</w:t>
-            </w:r>
-            <w:proofErr w:type="gramEnd"/>
+              <w:t>/mugshot</w:t>
+            </w:r>
           </w:p>
         </w:tc>
         <w:tc>
@@ -387,7 +452,7 @@
           </w:tcPr>
           <w:p>
             <w:r>
-              <w:t>Off/1/2/3/4/5/on</w:t>
+              <w:t>(player id)</w:t>
             </w:r>
           </w:p>
         </w:tc>
@@ -395,16 +460,7 @@
           <w:tcPr>
             <w:tcW w:w="3968" w:type="dxa"/>
           </w:tcPr>
-          <w:p>
-            <w:r>
-              <w:t xml:space="preserve">Controls your wanted </w:t>
-            </w:r>
-            <w:proofErr w:type="spellStart"/>
-            <w:r>
-              <w:t>lvl</w:t>
-            </w:r>
-            <w:proofErr w:type="spellEnd"/>
-          </w:p>
+          <w:p/>
         </w:tc>
       </w:tr>
       <w:tr>
@@ -412,44 +468,19 @@
           <w:tcPr>
             <w:tcW w:w="1441" w:type="dxa"/>
           </w:tcPr>
-          <w:p>
-            <w:r>
-              <w:t>/</w:t>
-            </w:r>
-            <w:proofErr w:type="gramStart"/>
-            <w:r>
-              <w:t>outfit</w:t>
-            </w:r>
-            <w:proofErr w:type="gramEnd"/>
-          </w:p>
+          <w:p/>
         </w:tc>
         <w:tc>
           <w:tcPr>
             <w:tcW w:w="3941" w:type="dxa"/>
           </w:tcPr>
-          <w:p>
-            <w:r>
-              <w:t>(Player id)</w:t>
-            </w:r>
-          </w:p>
+          <w:p/>
         </w:tc>
         <w:tc>
           <w:tcPr>
             <w:tcW w:w="3968" w:type="dxa"/>
           </w:tcPr>
-          <w:p>
-            <w:r>
-              <w:t xml:space="preserve">Gives the </w:t>
-            </w:r>
-            <w:proofErr w:type="gramStart"/>
-            <w:r>
-              <w:t>model</w:t>
-            </w:r>
-            <w:proofErr w:type="gramEnd"/>
-            <w:r>
-              <w:t xml:space="preserve"> name of player with (player id)</w:t>
-            </w:r>
-          </w:p>
+          <w:p/>
         </w:tc>
       </w:tr>
       <w:tr>
@@ -457,16 +488,7 @@
           <w:tcPr>
             <w:tcW w:w="1441" w:type="dxa"/>
           </w:tcPr>
-          <w:p>
-            <w:r>
-              <w:t>/</w:t>
-            </w:r>
-            <w:proofErr w:type="gramStart"/>
-            <w:r>
-              <w:t>players</w:t>
-            </w:r>
-            <w:proofErr w:type="gramEnd"/>
-          </w:p>
+          <w:p/>
         </w:tc>
         <w:tc>
           <w:tcPr>
@@ -478,11 +500,7 @@
           <w:tcPr>
             <w:tcW w:w="3968" w:type="dxa"/>
           </w:tcPr>
-          <w:p>
-            <w:r>
-              <w:t>Shows all players in the session, their id, their outfit, their ping.</w:t>
-            </w:r>
-          </w:p>
+          <w:p/>
         </w:tc>
       </w:tr>
     </w:tbl>
@@ -508,12 +526,10 @@
               <w:t>/</w:t>
             </w:r>
             <w:proofErr w:type="spellStart"/>
-            <w:proofErr w:type="gramStart"/>
             <w:r>
               <w:t>redoblips</w:t>
             </w:r>
             <w:proofErr w:type="spellEnd"/>
-            <w:proofErr w:type="gramEnd"/>
           </w:p>
         </w:tc>
         <w:tc>
@@ -545,36 +561,76 @@
           </w:tcPr>
           <w:p>
             <w:r>
+              <w:t>/players</w:t>
+            </w:r>
+          </w:p>
+        </w:tc>
+        <w:tc>
+          <w:tcPr>
+            <w:tcW w:w="3117" w:type="dxa"/>
+          </w:tcPr>
+          <w:p/>
+        </w:tc>
+        <w:tc>
+          <w:tcPr>
+            <w:tcW w:w="3117" w:type="dxa"/>
+          </w:tcPr>
+          <w:p>
+            <w:r>
+              <w:t xml:space="preserve">Gives a </w:t>
+            </w:r>
+            <w:proofErr w:type="spellStart"/>
+            <w:r>
+              <w:t>playerlist</w:t>
+            </w:r>
+            <w:proofErr w:type="spellEnd"/>
+            <w:r>
+              <w:t xml:space="preserve"> of all joined players</w:t>
+            </w:r>
+          </w:p>
+        </w:tc>
+      </w:tr>
+      <w:tr>
+        <w:tc>
+          <w:tcPr>
+            <w:tcW w:w="3116" w:type="dxa"/>
+          </w:tcPr>
+          <w:p>
+            <w:r>
               <w:t>/</w:t>
             </w:r>
-            <w:proofErr w:type="gramStart"/>
-            <w:r>
-              <w:t>players</w:t>
-            </w:r>
-            <w:proofErr w:type="gramEnd"/>
-          </w:p>
-        </w:tc>
-        <w:tc>
-          <w:tcPr>
-            <w:tcW w:w="3117" w:type="dxa"/>
-          </w:tcPr>
-          <w:p/>
-        </w:tc>
-        <w:tc>
-          <w:tcPr>
-            <w:tcW w:w="3117" w:type="dxa"/>
-          </w:tcPr>
-          <w:p>
-            <w:r>
-              <w:t xml:space="preserve">Gives a </w:t>
-            </w:r>
-            <w:proofErr w:type="spellStart"/>
-            <w:r>
-              <w:t>playerlist</w:t>
-            </w:r>
-            <w:proofErr w:type="spellEnd"/>
-            <w:r>
-              <w:t xml:space="preserve"> of all joined players</w:t>
+            <w:proofErr w:type="spellStart"/>
+            <w:r>
+              <w:t>toggleveh</w:t>
+            </w:r>
+            <w:proofErr w:type="spellEnd"/>
+          </w:p>
+        </w:tc>
+        <w:tc>
+          <w:tcPr>
+            <w:tcW w:w="3117" w:type="dxa"/>
+          </w:tcPr>
+          <w:p>
+            <w:r>
+              <w:t>True/false (true is unrestricted)</w:t>
+            </w:r>
+          </w:p>
+        </w:tc>
+        <w:tc>
+          <w:tcPr>
+            <w:tcW w:w="3117" w:type="dxa"/>
+          </w:tcPr>
+          <w:p>
+            <w:r>
+              <w:t xml:space="preserve">Restricts </w:t>
+            </w:r>
+            <w:proofErr w:type="spellStart"/>
+            <w:r>
+              <w:t>vehiclespawner</w:t>
+            </w:r>
+            <w:proofErr w:type="spellEnd"/>
+            <w:r>
+              <w:t xml:space="preserve"> to runner vehicles</w:t>
             </w:r>
           </w:p>
         </w:tc>
@@ -589,39 +645,29 @@
               <w:t>/</w:t>
             </w:r>
             <w:proofErr w:type="spellStart"/>
-            <w:proofErr w:type="gramStart"/>
-            <w:r>
-              <w:t>toggleveh</w:t>
-            </w:r>
-            <w:proofErr w:type="spellEnd"/>
-            <w:proofErr w:type="gramEnd"/>
-          </w:p>
-        </w:tc>
-        <w:tc>
-          <w:tcPr>
-            <w:tcW w:w="3117" w:type="dxa"/>
-          </w:tcPr>
-          <w:p>
-            <w:r>
-              <w:t>True/false (true is unrestricted)</w:t>
-            </w:r>
-          </w:p>
-        </w:tc>
-        <w:tc>
-          <w:tcPr>
-            <w:tcW w:w="3117" w:type="dxa"/>
-          </w:tcPr>
-          <w:p>
-            <w:r>
-              <w:t xml:space="preserve">Restricts </w:t>
-            </w:r>
-            <w:proofErr w:type="spellStart"/>
-            <w:r>
-              <w:t>vehiclespawner</w:t>
-            </w:r>
-            <w:proofErr w:type="spellEnd"/>
-            <w:r>
-              <w:t xml:space="preserve"> to runner vehicles</w:t>
+            <w:r>
+              <w:t>togglepod</w:t>
+            </w:r>
+            <w:proofErr w:type="spellEnd"/>
+          </w:p>
+        </w:tc>
+        <w:tc>
+          <w:tcPr>
+            <w:tcW w:w="3117" w:type="dxa"/>
+          </w:tcPr>
+          <w:p>
+            <w:r>
+              <w:t>True/false (true turns it on)</w:t>
+            </w:r>
+          </w:p>
+        </w:tc>
+        <w:tc>
+          <w:tcPr>
+            <w:tcW w:w="3117" w:type="dxa"/>
+          </w:tcPr>
+          <w:p>
+            <w:r>
+              <w:t>Player overhead display toggle</w:t>
             </w:r>
           </w:p>
         </w:tc>
@@ -636,31 +682,79 @@
               <w:t>/</w:t>
             </w:r>
             <w:proofErr w:type="spellStart"/>
-            <w:proofErr w:type="gramStart"/>
-            <w:r>
-              <w:t>togglepod</w:t>
-            </w:r>
-            <w:proofErr w:type="spellEnd"/>
-            <w:proofErr w:type="gramEnd"/>
-          </w:p>
-        </w:tc>
-        <w:tc>
-          <w:tcPr>
-            <w:tcW w:w="3117" w:type="dxa"/>
-          </w:tcPr>
-          <w:p>
-            <w:r>
-              <w:t>True/false (true turns it on)</w:t>
-            </w:r>
-          </w:p>
-        </w:tc>
-        <w:tc>
-          <w:tcPr>
-            <w:tcW w:w="3117" w:type="dxa"/>
-          </w:tcPr>
-          <w:p>
-            <w:r>
-              <w:t>Player overhead display toggle</w:t>
+            <w:r>
+              <w:t>togglefix</w:t>
+            </w:r>
+            <w:proofErr w:type="spellEnd"/>
+          </w:p>
+        </w:tc>
+        <w:tc>
+          <w:tcPr>
+            <w:tcW w:w="3117" w:type="dxa"/>
+          </w:tcPr>
+          <w:p>
+            <w:r>
+              <w:t>On/off/wait/</w:t>
+            </w:r>
+            <w:proofErr w:type="spellStart"/>
+            <w:r>
+              <w:t>lsc</w:t>
+            </w:r>
+            <w:proofErr w:type="spellEnd"/>
+          </w:p>
+        </w:tc>
+        <w:tc>
+          <w:tcPr>
+            <w:tcW w:w="3117" w:type="dxa"/>
+          </w:tcPr>
+          <w:p>
+            <w:r>
+              <w:t>With wait you can add the amount of seconds as well.</w:t>
+            </w:r>
+          </w:p>
+          <w:p>
+            <w:r>
+              <w:t>Toggles /fix info.</w:t>
+            </w:r>
+          </w:p>
+        </w:tc>
+      </w:tr>
+      <w:tr>
+        <w:tc>
+          <w:tcPr>
+            <w:tcW w:w="3116" w:type="dxa"/>
+          </w:tcPr>
+          <w:p>
+            <w:r>
+              <w:t>/clear</w:t>
+            </w:r>
+          </w:p>
+        </w:tc>
+        <w:tc>
+          <w:tcPr>
+            <w:tcW w:w="3117" w:type="dxa"/>
+          </w:tcPr>
+          <w:p>
+            <w:r>
+              <w:t>(optional all)</w:t>
+            </w:r>
+          </w:p>
+        </w:tc>
+        <w:tc>
+          <w:tcPr>
+            <w:tcW w:w="3117" w:type="dxa"/>
+          </w:tcPr>
+          <w:p>
+            <w:r>
+              <w:t xml:space="preserve">Clears all vehicles (leaves </w:t>
+            </w:r>
+            <w:proofErr w:type="spellStart"/>
+            <w:r>
+              <w:t>pri</w:t>
+            </w:r>
+            <w:proofErr w:type="spellEnd"/>
+            <w:r>
+              <w:t xml:space="preserve"> blips atm.)</w:t>
             </w:r>
           </w:p>
         </w:tc>
@@ -675,49 +769,29 @@
               <w:t>/</w:t>
             </w:r>
             <w:proofErr w:type="spellStart"/>
-            <w:proofErr w:type="gramStart"/>
-            <w:r>
-              <w:t>togglefix</w:t>
-            </w:r>
-            <w:proofErr w:type="spellEnd"/>
-            <w:proofErr w:type="gramEnd"/>
-          </w:p>
-        </w:tc>
-        <w:tc>
-          <w:tcPr>
-            <w:tcW w:w="3117" w:type="dxa"/>
-          </w:tcPr>
-          <w:p>
-            <w:r>
-              <w:t>On/off/wait/</w:t>
-            </w:r>
-            <w:proofErr w:type="spellStart"/>
-            <w:r>
-              <w:t>lsc</w:t>
-            </w:r>
-            <w:proofErr w:type="spellEnd"/>
-          </w:p>
-        </w:tc>
-        <w:tc>
-          <w:tcPr>
-            <w:tcW w:w="3117" w:type="dxa"/>
-          </w:tcPr>
-          <w:p>
-            <w:r>
-              <w:t xml:space="preserve">With wait you can add the </w:t>
-            </w:r>
-            <w:proofErr w:type="gramStart"/>
-            <w:r>
-              <w:t>amount</w:t>
-            </w:r>
-            <w:proofErr w:type="gramEnd"/>
-            <w:r>
-              <w:t xml:space="preserve"> of seconds as well.</w:t>
-            </w:r>
-          </w:p>
-          <w:p>
-            <w:r>
-              <w:t>Toggles /fix info.</w:t>
+            <w:r>
+              <w:t>togglesfv</w:t>
+            </w:r>
+            <w:proofErr w:type="spellEnd"/>
+          </w:p>
+        </w:tc>
+        <w:tc>
+          <w:tcPr>
+            <w:tcW w:w="3117" w:type="dxa"/>
+          </w:tcPr>
+          <w:p>
+            <w:r>
+              <w:t>True/false (true = allowed)</w:t>
+            </w:r>
+          </w:p>
+        </w:tc>
+        <w:tc>
+          <w:tcPr>
+            <w:tcW w:w="3117" w:type="dxa"/>
+          </w:tcPr>
+          <w:p>
+            <w:r>
+              <w:t>Toggles shooting from vehicles</w:t>
             </w:r>
           </w:p>
         </w:tc>
@@ -731,105 +805,11 @@
             <w:r>
               <w:t>/</w:t>
             </w:r>
-            <w:proofErr w:type="gramStart"/>
-            <w:r>
-              <w:t>clear</w:t>
-            </w:r>
-            <w:proofErr w:type="gramEnd"/>
-          </w:p>
-        </w:tc>
-        <w:tc>
-          <w:tcPr>
-            <w:tcW w:w="3117" w:type="dxa"/>
-          </w:tcPr>
-          <w:p>
-            <w:r>
-              <w:t>(</w:t>
-            </w:r>
-            <w:proofErr w:type="gramStart"/>
-            <w:r>
-              <w:t>optional</w:t>
-            </w:r>
-            <w:proofErr w:type="gramEnd"/>
-            <w:r>
-              <w:t xml:space="preserve"> all)</w:t>
-            </w:r>
-          </w:p>
-        </w:tc>
-        <w:tc>
-          <w:tcPr>
-            <w:tcW w:w="3117" w:type="dxa"/>
-          </w:tcPr>
-          <w:p>
-            <w:r>
-              <w:t xml:space="preserve">Clears all vehicles (leaves </w:t>
-            </w:r>
-            <w:proofErr w:type="spellStart"/>
-            <w:r>
-              <w:t>pri</w:t>
-            </w:r>
-            <w:proofErr w:type="spellEnd"/>
-            <w:r>
-              <w:t xml:space="preserve"> blips atm.)</w:t>
-            </w:r>
-          </w:p>
-        </w:tc>
-      </w:tr>
-      <w:tr>
-        <w:tc>
-          <w:tcPr>
-            <w:tcW w:w="3116" w:type="dxa"/>
-          </w:tcPr>
-          <w:p>
-            <w:r>
-              <w:t>/</w:t>
-            </w:r>
-            <w:proofErr w:type="spellStart"/>
-            <w:proofErr w:type="gramStart"/>
-            <w:r>
-              <w:t>togglesfv</w:t>
-            </w:r>
-            <w:proofErr w:type="spellEnd"/>
-            <w:proofErr w:type="gramEnd"/>
-          </w:p>
-        </w:tc>
-        <w:tc>
-          <w:tcPr>
-            <w:tcW w:w="3117" w:type="dxa"/>
-          </w:tcPr>
-          <w:p>
-            <w:r>
-              <w:t>True/false (true = allowed)</w:t>
-            </w:r>
-          </w:p>
-        </w:tc>
-        <w:tc>
-          <w:tcPr>
-            <w:tcW w:w="3117" w:type="dxa"/>
-          </w:tcPr>
-          <w:p>
-            <w:r>
-              <w:t>Toggles shooting from vehicles</w:t>
-            </w:r>
-          </w:p>
-        </w:tc>
-      </w:tr>
-      <w:tr>
-        <w:tc>
-          <w:tcPr>
-            <w:tcW w:w="3116" w:type="dxa"/>
-          </w:tcPr>
-          <w:p>
-            <w:r>
-              <w:t>/</w:t>
-            </w:r>
-            <w:proofErr w:type="spellStart"/>
-            <w:proofErr w:type="gramStart"/>
+            <w:proofErr w:type="spellStart"/>
             <w:r>
               <w:t>toggleweapon</w:t>
             </w:r>
             <w:proofErr w:type="spellEnd"/>
-            <w:proofErr w:type="gramEnd"/>
           </w:p>
         </w:tc>
         <w:tc>
@@ -867,12 +847,10 @@
               <w:t>/</w:t>
             </w:r>
             <w:proofErr w:type="spellStart"/>
-            <w:proofErr w:type="gramStart"/>
             <w:r>
               <w:t>togglepvp</w:t>
             </w:r>
             <w:proofErr w:type="spellEnd"/>
-            <w:proofErr w:type="gramEnd"/>
           </w:p>
         </w:tc>
         <w:tc>
@@ -919,13 +897,8 @@
           </w:tcPr>
           <w:p>
             <w:r>
-              <w:t>/</w:t>
-            </w:r>
-            <w:proofErr w:type="gramStart"/>
-            <w:r>
-              <w:t>circle</w:t>
-            </w:r>
-            <w:proofErr w:type="gramEnd"/>
+              <w:t>/circle</w:t>
+            </w:r>
           </w:p>
         </w:tc>
         <w:tc>
@@ -945,12 +918,10 @@
               <w:t>(</w:t>
             </w:r>
             <w:proofErr w:type="spellStart"/>
-            <w:proofErr w:type="gramStart"/>
             <w:r>
               <w:t>x,y</w:t>
             </w:r>
             <w:proofErr w:type="spellEnd"/>
-            <w:proofErr w:type="gramEnd"/>
             <w:r>
               <w:t xml:space="preserve">, radius, </w:t>
             </w:r>
@@ -1003,12 +974,10 @@
               <w:t>/</w:t>
             </w:r>
             <w:proofErr w:type="spellStart"/>
-            <w:proofErr w:type="gramStart"/>
             <w:r>
               <w:t>delcircle</w:t>
             </w:r>
             <w:proofErr w:type="spellEnd"/>
-            <w:proofErr w:type="gramEnd"/>
           </w:p>
         </w:tc>
         <w:tc>
@@ -1042,27 +1011,20 @@
               <w:t>/</w:t>
             </w:r>
             <w:proofErr w:type="spellStart"/>
-            <w:proofErr w:type="gramStart"/>
             <w:r>
               <w:t>tpall</w:t>
             </w:r>
             <w:proofErr w:type="spellEnd"/>
-            <w:proofErr w:type="gramEnd"/>
-          </w:p>
-        </w:tc>
-        <w:tc>
-          <w:tcPr>
-            <w:tcW w:w="3117" w:type="dxa"/>
-          </w:tcPr>
-          <w:p>
-            <w:proofErr w:type="spellStart"/>
-            <w:proofErr w:type="gramStart"/>
-            <w:r>
-              <w:t>X,y</w:t>
-            </w:r>
-            <w:proofErr w:type="gramEnd"/>
-            <w:r>
-              <w:t>,z</w:t>
+          </w:p>
+        </w:tc>
+        <w:tc>
+          <w:tcPr>
+            <w:tcW w:w="3117" w:type="dxa"/>
+          </w:tcPr>
+          <w:p>
+            <w:proofErr w:type="spellStart"/>
+            <w:r>
+              <w:t>X,y,z</w:t>
             </w:r>
             <w:proofErr w:type="spellEnd"/>
             <w:r>
@@ -1083,50 +1045,6 @@
             <w:r>
               <w:t>Teleports everyone</w:t>
             </w:r>
-          </w:p>
-        </w:tc>
-      </w:tr>
-      <w:tr>
-        <w:tc>
-          <w:tcPr>
-            <w:tcW w:w="3116" w:type="dxa"/>
-          </w:tcPr>
-          <w:p>
-            <w:r>
-              <w:t>/</w:t>
-            </w:r>
-            <w:proofErr w:type="spellStart"/>
-            <w:proofErr w:type="gramStart"/>
-            <w:r>
-              <w:t>toggletp</w:t>
-            </w:r>
-            <w:proofErr w:type="spellEnd"/>
-            <w:proofErr w:type="gramEnd"/>
-          </w:p>
-        </w:tc>
-        <w:tc>
-          <w:tcPr>
-            <w:tcW w:w="3117" w:type="dxa"/>
-          </w:tcPr>
-          <w:p>
-            <w:r>
-              <w:t>True/false true = enabled</w:t>
-            </w:r>
-          </w:p>
-        </w:tc>
-        <w:tc>
-          <w:tcPr>
-            <w:tcW w:w="3117" w:type="dxa"/>
-          </w:tcPr>
-          <w:p>
-            <w:r>
-              <w:t xml:space="preserve">Toggles private </w:t>
-            </w:r>
-            <w:proofErr w:type="spellStart"/>
-            <w:r>
-              <w:t>teleportations</w:t>
-            </w:r>
-            <w:proofErr w:type="spellEnd"/>
           </w:p>
         </w:tc>
       </w:tr>
@@ -1141,12 +1059,52 @@
               <w:t>/</w:t>
             </w:r>
             <w:proofErr w:type="spellStart"/>
-            <w:proofErr w:type="gramStart"/>
+            <w:r>
+              <w:t>toggletp</w:t>
+            </w:r>
+            <w:proofErr w:type="spellEnd"/>
+          </w:p>
+        </w:tc>
+        <w:tc>
+          <w:tcPr>
+            <w:tcW w:w="3117" w:type="dxa"/>
+          </w:tcPr>
+          <w:p>
+            <w:r>
+              <w:t>True/false true = enabled</w:t>
+            </w:r>
+          </w:p>
+        </w:tc>
+        <w:tc>
+          <w:tcPr>
+            <w:tcW w:w="3117" w:type="dxa"/>
+          </w:tcPr>
+          <w:p>
+            <w:r>
+              <w:t xml:space="preserve">Toggles private </w:t>
+            </w:r>
+            <w:proofErr w:type="spellStart"/>
+            <w:r>
+              <w:t>teleportations</w:t>
+            </w:r>
+            <w:proofErr w:type="spellEnd"/>
+          </w:p>
+        </w:tc>
+      </w:tr>
+      <w:tr>
+        <w:tc>
+          <w:tcPr>
+            <w:tcW w:w="3116" w:type="dxa"/>
+          </w:tcPr>
+          <w:p>
+            <w:r>
+              <w:t>/</w:t>
+            </w:r>
+            <w:proofErr w:type="spellStart"/>
             <w:r>
               <w:t>clientveh</w:t>
             </w:r>
             <w:proofErr w:type="spellEnd"/>
-            <w:proofErr w:type="gramEnd"/>
           </w:p>
         </w:tc>
         <w:tc>
@@ -1177,30 +1135,142 @@
           </w:tcPr>
           <w:p>
             <w:r>
+              <w:t>/test</w:t>
+            </w:r>
+          </w:p>
+        </w:tc>
+        <w:tc>
+          <w:tcPr>
+            <w:tcW w:w="3117" w:type="dxa"/>
+          </w:tcPr>
+          <w:p/>
+        </w:tc>
+        <w:tc>
+          <w:tcPr>
+            <w:tcW w:w="3117" w:type="dxa"/>
+          </w:tcPr>
+          <w:p>
+            <w:r>
+              <w:t>Test command</w:t>
+            </w:r>
+          </w:p>
+        </w:tc>
+      </w:tr>
+      <w:tr>
+        <w:tc>
+          <w:tcPr>
+            <w:tcW w:w="3116" w:type="dxa"/>
+          </w:tcPr>
+          <w:p>
+            <w:r>
               <w:t>/</w:t>
             </w:r>
-            <w:proofErr w:type="gramStart"/>
-            <w:r>
-              <w:t>test</w:t>
-            </w:r>
-            <w:proofErr w:type="gramEnd"/>
-          </w:p>
-        </w:tc>
-        <w:tc>
-          <w:tcPr>
-            <w:tcW w:w="3117" w:type="dxa"/>
-          </w:tcPr>
-          <w:p/>
-        </w:tc>
-        <w:tc>
-          <w:tcPr>
-            <w:tcW w:w="3117" w:type="dxa"/>
-          </w:tcPr>
-          <w:p>
-            <w:r>
-              <w:t>Test command</w:t>
-            </w:r>
-          </w:p>
+            <w:proofErr w:type="spellStart"/>
+            <w:r>
+              <w:t>togglesf</w:t>
+            </w:r>
+            <w:proofErr w:type="spellEnd"/>
+          </w:p>
+        </w:tc>
+        <w:tc>
+          <w:tcPr>
+            <w:tcW w:w="3117" w:type="dxa"/>
+          </w:tcPr>
+          <w:p>
+            <w:r>
+              <w:t>True/false</w:t>
+            </w:r>
+          </w:p>
+        </w:tc>
+        <w:tc>
+          <w:tcPr>
+            <w:tcW w:w="3117" w:type="dxa"/>
+          </w:tcPr>
+          <w:p>
+            <w:r>
+              <w:t>Toggles shots fired marker</w:t>
+            </w:r>
+          </w:p>
+        </w:tc>
+      </w:tr>
+      <w:tr>
+        <w:tc>
+          <w:tcPr>
+            <w:tcW w:w="3116" w:type="dxa"/>
+          </w:tcPr>
+          <w:p/>
+        </w:tc>
+        <w:tc>
+          <w:tcPr>
+            <w:tcW w:w="3117" w:type="dxa"/>
+          </w:tcPr>
+          <w:p/>
+        </w:tc>
+        <w:tc>
+          <w:tcPr>
+            <w:tcW w:w="3117" w:type="dxa"/>
+          </w:tcPr>
+          <w:p/>
+        </w:tc>
+      </w:tr>
+      <w:tr>
+        <w:tc>
+          <w:tcPr>
+            <w:tcW w:w="3116" w:type="dxa"/>
+          </w:tcPr>
+          <w:p/>
+        </w:tc>
+        <w:tc>
+          <w:tcPr>
+            <w:tcW w:w="3117" w:type="dxa"/>
+          </w:tcPr>
+          <w:p/>
+        </w:tc>
+        <w:tc>
+          <w:tcPr>
+            <w:tcW w:w="3117" w:type="dxa"/>
+          </w:tcPr>
+          <w:p/>
+        </w:tc>
+      </w:tr>
+      <w:tr>
+        <w:tc>
+          <w:tcPr>
+            <w:tcW w:w="3116" w:type="dxa"/>
+          </w:tcPr>
+          <w:p/>
+        </w:tc>
+        <w:tc>
+          <w:tcPr>
+            <w:tcW w:w="3117" w:type="dxa"/>
+          </w:tcPr>
+          <w:p/>
+        </w:tc>
+        <w:tc>
+          <w:tcPr>
+            <w:tcW w:w="3117" w:type="dxa"/>
+          </w:tcPr>
+          <w:p/>
+        </w:tc>
+      </w:tr>
+      <w:tr>
+        <w:tc>
+          <w:tcPr>
+            <w:tcW w:w="3116" w:type="dxa"/>
+          </w:tcPr>
+          <w:p/>
+        </w:tc>
+        <w:tc>
+          <w:tcPr>
+            <w:tcW w:w="3117" w:type="dxa"/>
+          </w:tcPr>
+          <w:p/>
+        </w:tc>
+        <w:tc>
+          <w:tcPr>
+            <w:tcW w:w="3117" w:type="dxa"/>
+          </w:tcPr>
+          <w:p/>
         </w:tc>
       </w:tr>
       <w:tr>
@@ -1213,148 +1283,25 @@
               <w:t>/</w:t>
             </w:r>
             <w:proofErr w:type="spellStart"/>
-            <w:proofErr w:type="gramStart"/>
-            <w:r>
-              <w:t>togglesf</w:t>
-            </w:r>
-            <w:proofErr w:type="spellEnd"/>
-            <w:proofErr w:type="gramEnd"/>
-          </w:p>
-        </w:tc>
-        <w:tc>
-          <w:tcPr>
-            <w:tcW w:w="3117" w:type="dxa"/>
-          </w:tcPr>
-          <w:p>
-            <w:r>
-              <w:t>True/false</w:t>
-            </w:r>
-          </w:p>
-        </w:tc>
-        <w:tc>
-          <w:tcPr>
-            <w:tcW w:w="3117" w:type="dxa"/>
-          </w:tcPr>
-          <w:p>
-            <w:r>
-              <w:t>Toggles shots fired marker</w:t>
-            </w:r>
-          </w:p>
-        </w:tc>
-      </w:tr>
-      <w:tr>
-        <w:tc>
-          <w:tcPr>
-            <w:tcW w:w="3116" w:type="dxa"/>
-          </w:tcPr>
-          <w:p/>
-        </w:tc>
-        <w:tc>
-          <w:tcPr>
-            <w:tcW w:w="3117" w:type="dxa"/>
-          </w:tcPr>
-          <w:p/>
-        </w:tc>
-        <w:tc>
-          <w:tcPr>
-            <w:tcW w:w="3117" w:type="dxa"/>
-          </w:tcPr>
-          <w:p/>
-        </w:tc>
-      </w:tr>
-      <w:tr>
-        <w:tc>
-          <w:tcPr>
-            <w:tcW w:w="3116" w:type="dxa"/>
-          </w:tcPr>
-          <w:p/>
-        </w:tc>
-        <w:tc>
-          <w:tcPr>
-            <w:tcW w:w="3117" w:type="dxa"/>
-          </w:tcPr>
-          <w:p/>
-        </w:tc>
-        <w:tc>
-          <w:tcPr>
-            <w:tcW w:w="3117" w:type="dxa"/>
-          </w:tcPr>
-          <w:p/>
-        </w:tc>
-      </w:tr>
-      <w:tr>
-        <w:tc>
-          <w:tcPr>
-            <w:tcW w:w="3116" w:type="dxa"/>
-          </w:tcPr>
-          <w:p/>
-        </w:tc>
-        <w:tc>
-          <w:tcPr>
-            <w:tcW w:w="3117" w:type="dxa"/>
-          </w:tcPr>
-          <w:p/>
-        </w:tc>
-        <w:tc>
-          <w:tcPr>
-            <w:tcW w:w="3117" w:type="dxa"/>
-          </w:tcPr>
-          <w:p/>
-        </w:tc>
-      </w:tr>
-      <w:tr>
-        <w:tc>
-          <w:tcPr>
-            <w:tcW w:w="3116" w:type="dxa"/>
-          </w:tcPr>
-          <w:p/>
-        </w:tc>
-        <w:tc>
-          <w:tcPr>
-            <w:tcW w:w="3117" w:type="dxa"/>
-          </w:tcPr>
-          <w:p/>
-        </w:tc>
-        <w:tc>
-          <w:tcPr>
-            <w:tcW w:w="3117" w:type="dxa"/>
-          </w:tcPr>
-          <w:p/>
-        </w:tc>
-      </w:tr>
-      <w:tr>
-        <w:tc>
-          <w:tcPr>
-            <w:tcW w:w="3116" w:type="dxa"/>
+            <w:r>
+              <w:t>delaymode</w:t>
+            </w:r>
+            <w:proofErr w:type="spellEnd"/>
+          </w:p>
+        </w:tc>
+        <w:tc>
+          <w:tcPr>
+            <w:tcW w:w="3117" w:type="dxa"/>
           </w:tcPr>
           <w:p>
             <w:r>
               <w:t>/</w:t>
             </w:r>
             <w:proofErr w:type="spellStart"/>
-            <w:proofErr w:type="gramStart"/>
             <w:r>
               <w:t>delaymode</w:t>
             </w:r>
             <w:proofErr w:type="spellEnd"/>
-            <w:proofErr w:type="gramEnd"/>
-          </w:p>
-        </w:tc>
-        <w:tc>
-          <w:tcPr>
-            <w:tcW w:w="3117" w:type="dxa"/>
-          </w:tcPr>
-          <w:p>
-            <w:r>
-              <w:t>/</w:t>
-            </w:r>
-            <w:proofErr w:type="spellStart"/>
-            <w:proofErr w:type="gramStart"/>
-            <w:r>
-              <w:t>delaymode</w:t>
-            </w:r>
-            <w:proofErr w:type="spellEnd"/>
-            <w:proofErr w:type="gramEnd"/>
             <w:r>
               <w:t xml:space="preserve"> (</w:t>
             </w:r>
@@ -1424,12 +1371,10 @@
               <w:t>/</w:t>
             </w:r>
             <w:proofErr w:type="spellStart"/>
-            <w:proofErr w:type="gramStart"/>
             <w:r>
               <w:t>delaymode</w:t>
             </w:r>
             <w:proofErr w:type="spellEnd"/>
-            <w:proofErr w:type="gramEnd"/>
             <w:r>
               <w:t xml:space="preserve"> false</w:t>
             </w:r>
@@ -1444,6 +1389,66 @@
               <w:t>Turns off the mode.</w:t>
             </w:r>
           </w:p>
+        </w:tc>
+      </w:tr>
+      <w:tr>
+        <w:tc>
+          <w:tcPr>
+            <w:tcW w:w="3116" w:type="dxa"/>
+          </w:tcPr>
+          <w:p/>
+        </w:tc>
+        <w:tc>
+          <w:tcPr>
+            <w:tcW w:w="3117" w:type="dxa"/>
+          </w:tcPr>
+          <w:p/>
+        </w:tc>
+        <w:tc>
+          <w:tcPr>
+            <w:tcW w:w="3117" w:type="dxa"/>
+          </w:tcPr>
+          <w:p/>
+        </w:tc>
+      </w:tr>
+      <w:tr>
+        <w:tc>
+          <w:tcPr>
+            <w:tcW w:w="3116" w:type="dxa"/>
+          </w:tcPr>
+          <w:p/>
+        </w:tc>
+        <w:tc>
+          <w:tcPr>
+            <w:tcW w:w="3117" w:type="dxa"/>
+          </w:tcPr>
+          <w:p/>
+        </w:tc>
+        <w:tc>
+          <w:tcPr>
+            <w:tcW w:w="3117" w:type="dxa"/>
+          </w:tcPr>
+          <w:p/>
+        </w:tc>
+      </w:tr>
+      <w:tr>
+        <w:tc>
+          <w:tcPr>
+            <w:tcW w:w="3116" w:type="dxa"/>
+          </w:tcPr>
+          <w:p/>
+        </w:tc>
+        <w:tc>
+          <w:tcPr>
+            <w:tcW w:w="3117" w:type="dxa"/>
+          </w:tcPr>
+          <w:p/>
+        </w:tc>
+        <w:tc>
+          <w:tcPr>
+            <w:tcW w:w="3117" w:type="dxa"/>
+          </w:tcPr>
+          <w:p/>
         </w:tc>
       </w:tr>
     </w:tbl>

</xml_diff>